<commit_message>
Corregido plan de contingencia para R001
</commit_message>
<xml_diff>
--- a/docs/plan-de-proyecto/gestion_de_riesgos.docx
+++ b/docs/plan-de-proyecto/gestion_de_riesgos.docx
@@ -1,10 +1,10 @@
 
 <file path=word/document.xml><?xml version="1.0" encoding="utf-8"?>
-<w:document xmlns:wpc="http://schemas.microsoft.com/office/word/2010/wordprocessingCanvas" xmlns:mc="http://schemas.openxmlformats.org/markup-compatibility/2006" xmlns:o="urn:schemas-microsoft-com:office:office" xmlns:r="http://schemas.openxmlformats.org/officeDocument/2006/relationships" xmlns:m="http://schemas.openxmlformats.org/officeDocument/2006/math" xmlns:v="urn:schemas-microsoft-com:vml" xmlns:wp14="http://schemas.microsoft.com/office/word/2010/wordprocessingDrawing" xmlns:wp="http://schemas.openxmlformats.org/drawingml/2006/wordprocessingDrawing" xmlns:w10="urn:schemas-microsoft-com:office:word" xmlns:w="http://schemas.openxmlformats.org/wordprocessingml/2006/main" xmlns:w14="http://schemas.microsoft.com/office/word/2010/wordml" xmlns:w15="http://schemas.microsoft.com/office/word/2012/wordml" xmlns:wpg="http://schemas.microsoft.com/office/word/2010/wordprocessingGroup" xmlns:wpi="http://schemas.microsoft.com/office/word/2010/wordprocessingInk" xmlns:wne="http://schemas.microsoft.com/office/word/2006/wordml" xmlns:wps="http://schemas.microsoft.com/office/word/2010/wordprocessingShape" mc:Ignorable="w14 w15 wp14">
+<w:document xmlns:wpc="http://schemas.microsoft.com/office/word/2010/wordprocessingCanvas" xmlns:mo="http://schemas.microsoft.com/office/mac/office/2008/main" xmlns:mc="http://schemas.openxmlformats.org/markup-compatibility/2006" xmlns:mv="urn:schemas-microsoft-com:mac:vml" xmlns:o="urn:schemas-microsoft-com:office:office" xmlns:r="http://schemas.openxmlformats.org/officeDocument/2006/relationships" xmlns:m="http://schemas.openxmlformats.org/officeDocument/2006/math" xmlns:v="urn:schemas-microsoft-com:vml" xmlns:wp14="http://schemas.microsoft.com/office/word/2010/wordprocessingDrawing" xmlns:wp="http://schemas.openxmlformats.org/drawingml/2006/wordprocessingDrawing" xmlns:w10="urn:schemas-microsoft-com:office:word" xmlns:w="http://schemas.openxmlformats.org/wordprocessingml/2006/main" xmlns:w14="http://schemas.microsoft.com/office/word/2010/wordml" xmlns:w15="http://schemas.microsoft.com/office/word/2012/wordml" xmlns:wpg="http://schemas.microsoft.com/office/word/2010/wordprocessingGroup" xmlns:wpi="http://schemas.microsoft.com/office/word/2010/wordprocessingInk" xmlns:wne="http://schemas.microsoft.com/office/word/2006/wordml" xmlns:wps="http://schemas.microsoft.com/office/word/2010/wordprocessingShape" mc:Ignorable="w14 w15 wp14">
   <w:body>
     <w:p>
       <w:pPr>
-        <w:pStyle w:val="Ttulo1"/>
+        <w:pStyle w:val="Heading1"/>
         <w:rPr>
           <w:lang w:val="es-ES"/>
         </w:rPr>
@@ -18,7 +18,7 @@
     </w:p>
     <w:p>
       <w:pPr>
-        <w:pStyle w:val="Ttulo2"/>
+        <w:pStyle w:val="Heading2"/>
         <w:rPr>
           <w:lang w:val="es-ES"/>
         </w:rPr>
@@ -39,7 +39,7 @@
     </w:p>
     <w:p>
       <w:pPr>
-        <w:pStyle w:val="Ttulo3"/>
+        <w:pStyle w:val="Heading3"/>
       </w:pPr>
       <w:bookmarkStart w:id="0" w:name="_Toc453668082"/>
       <w:r>
@@ -49,7 +49,7 @@
     </w:p>
     <w:tbl>
       <w:tblPr>
-        <w:tblStyle w:val="Tabladelista6concolores-nfasis1"/>
+        <w:tblStyle w:val="ListTable6Colorful-Accent1"/>
         <w:tblW w:w="9072" w:type="dxa"/>
         <w:tblLook w:val="04A0" w:firstRow="1" w:lastRow="0" w:firstColumn="1" w:lastColumn="0" w:noHBand="0" w:noVBand="1"/>
       </w:tblPr>
@@ -521,7 +521,7 @@
     </w:p>
     <w:p>
       <w:pPr>
-        <w:pStyle w:val="Ttulo3"/>
+        <w:pStyle w:val="Heading3"/>
         <w:rPr>
           <w:sz w:val="22"/>
           <w:szCs w:val="22"/>
@@ -537,7 +537,7 @@
     </w:p>
     <w:tbl>
       <w:tblPr>
-        <w:tblStyle w:val="Tabladelista6concolores-nfasis1"/>
+        <w:tblStyle w:val="ListTable6Colorful-Accent1"/>
         <w:tblW w:w="0" w:type="auto"/>
         <w:tblLook w:val="04A0" w:firstRow="1" w:lastRow="0" w:firstColumn="1" w:lastColumn="0" w:noHBand="0" w:noVBand="1"/>
       </w:tblPr>
@@ -556,7 +556,7 @@
           </w:tcPr>
           <w:p>
             <w:pPr>
-              <w:pStyle w:val="Ttulo3"/>
+              <w:pStyle w:val="Heading3"/>
               <w:outlineLvl w:val="2"/>
               <w:rPr>
                 <w:rFonts w:asciiTheme="minorHAnsi" w:hAnsiTheme="minorHAnsi" w:cstheme="minorHAnsi"/>
@@ -582,7 +582,7 @@
           </w:tcPr>
           <w:p>
             <w:pPr>
-              <w:pStyle w:val="Ttulo3"/>
+              <w:pStyle w:val="Heading3"/>
               <w:outlineLvl w:val="2"/>
               <w:cnfStyle w:val="100000000000" w:firstRow="1" w:lastRow="0" w:firstColumn="0" w:lastColumn="0" w:oddVBand="0" w:evenVBand="0" w:oddHBand="0" w:evenHBand="0" w:firstRowFirstColumn="0" w:firstRowLastColumn="0" w:lastRowFirstColumn="0" w:lastRowLastColumn="0"/>
               <w:rPr>
@@ -636,7 +636,7 @@
           </w:tcPr>
           <w:p>
             <w:pPr>
-              <w:pStyle w:val="Ttulo3"/>
+              <w:pStyle w:val="Heading3"/>
               <w:outlineLvl w:val="2"/>
               <w:cnfStyle w:val="000000100000" w:firstRow="0" w:lastRow="0" w:firstColumn="0" w:lastColumn="0" w:oddVBand="0" w:evenVBand="0" w:oddHBand="1" w:evenHBand="0" w:firstRowFirstColumn="0" w:firstRowLastColumn="0" w:lastRowFirstColumn="0" w:lastRowLastColumn="0"/>
               <w:rPr>
@@ -687,7 +687,7 @@
           </w:tcPr>
           <w:p>
             <w:pPr>
-              <w:pStyle w:val="Ttulo3"/>
+              <w:pStyle w:val="Heading3"/>
               <w:outlineLvl w:val="2"/>
               <w:cnfStyle w:val="000000000000" w:firstRow="0" w:lastRow="0" w:firstColumn="0" w:lastColumn="0" w:oddVBand="0" w:evenVBand="0" w:oddHBand="0" w:evenHBand="0" w:firstRowFirstColumn="0" w:firstRowLastColumn="0" w:lastRowFirstColumn="0" w:lastRowLastColumn="0"/>
               <w:rPr>
@@ -740,7 +740,7 @@
           </w:tcPr>
           <w:p>
             <w:pPr>
-              <w:pStyle w:val="Ttulo3"/>
+              <w:pStyle w:val="Heading3"/>
               <w:outlineLvl w:val="2"/>
               <w:cnfStyle w:val="000000100000" w:firstRow="0" w:lastRow="0" w:firstColumn="0" w:lastColumn="0" w:oddVBand="0" w:evenVBand="0" w:oddHBand="1" w:evenHBand="0" w:firstRowFirstColumn="0" w:firstRowLastColumn="0" w:lastRowFirstColumn="0" w:lastRowLastColumn="0"/>
               <w:rPr>
@@ -799,7 +799,7 @@
           </w:tcPr>
           <w:p>
             <w:pPr>
-              <w:pStyle w:val="Ttulo3"/>
+              <w:pStyle w:val="Heading3"/>
               <w:outlineLvl w:val="2"/>
               <w:cnfStyle w:val="000000000000" w:firstRow="0" w:lastRow="0" w:firstColumn="0" w:lastColumn="0" w:oddVBand="0" w:evenVBand="0" w:oddHBand="0" w:evenHBand="0" w:firstRowFirstColumn="0" w:firstRowLastColumn="0" w:lastRowFirstColumn="0" w:lastRowLastColumn="0"/>
               <w:rPr>
@@ -852,7 +852,7 @@
           </w:tcPr>
           <w:p>
             <w:pPr>
-              <w:pStyle w:val="Ttulo3"/>
+              <w:pStyle w:val="Heading3"/>
               <w:outlineLvl w:val="2"/>
               <w:cnfStyle w:val="000000100000" w:firstRow="0" w:lastRow="0" w:firstColumn="0" w:lastColumn="0" w:oddVBand="0" w:evenVBand="0" w:oddHBand="1" w:evenHBand="0" w:firstRowFirstColumn="0" w:firstRowLastColumn="0" w:lastRowFirstColumn="0" w:lastRowLastColumn="0"/>
               <w:rPr>
@@ -902,7 +902,7 @@
           </w:tcPr>
           <w:p>
             <w:pPr>
-              <w:pStyle w:val="Ttulo3"/>
+              <w:pStyle w:val="Heading3"/>
               <w:outlineLvl w:val="2"/>
               <w:cnfStyle w:val="000000000000" w:firstRow="0" w:lastRow="0" w:firstColumn="0" w:lastColumn="0" w:oddVBand="0" w:evenVBand="0" w:oddHBand="0" w:evenHBand="0" w:firstRowFirstColumn="0" w:firstRowLastColumn="0" w:lastRowFirstColumn="0" w:lastRowLastColumn="0"/>
               <w:rPr>
@@ -927,7 +927,7 @@
     </w:tbl>
     <w:p>
       <w:pPr>
-        <w:pStyle w:val="Ttulo3"/>
+        <w:pStyle w:val="Heading3"/>
         <w:rPr>
           <w:sz w:val="22"/>
           <w:szCs w:val="22"/>
@@ -937,7 +937,7 @@
     <w:p/>
     <w:p>
       <w:pPr>
-        <w:pStyle w:val="Ttulo3"/>
+        <w:pStyle w:val="Heading3"/>
         <w:rPr>
           <w:sz w:val="22"/>
           <w:szCs w:val="22"/>
@@ -953,7 +953,7 @@
     </w:p>
     <w:tbl>
       <w:tblPr>
-        <w:tblStyle w:val="Tabladelista6concolores-nfasis1"/>
+        <w:tblStyle w:val="ListTable6Colorful-Accent1"/>
         <w:tblW w:w="5670" w:type="dxa"/>
         <w:tblLook w:val="04A0" w:firstRow="1" w:lastRow="0" w:firstColumn="1" w:lastColumn="0" w:noHBand="0" w:noVBand="1"/>
       </w:tblPr>
@@ -1263,7 +1263,7 @@
     </w:p>
     <w:p>
       <w:pPr>
-        <w:pStyle w:val="Ttulo3"/>
+        <w:pStyle w:val="Heading3"/>
         <w:rPr>
           <w:sz w:val="22"/>
           <w:szCs w:val="22"/>
@@ -1278,7 +1278,7 @@
     </w:p>
     <w:p>
       <w:pPr>
-        <w:pStyle w:val="Ttulo3"/>
+        <w:pStyle w:val="Heading3"/>
         <w:rPr>
           <w:sz w:val="22"/>
           <w:szCs w:val="22"/>
@@ -1295,7 +1295,7 @@
     </w:p>
     <w:tbl>
       <w:tblPr>
-        <w:tblStyle w:val="Tabladelista6concolores-nfasis1"/>
+        <w:tblStyle w:val="ListTable6Colorful-Accent1"/>
         <w:tblW w:w="13325" w:type="dxa"/>
         <w:tblLayout w:type="fixed"/>
         <w:tblLook w:val="04A0" w:firstRow="1" w:lastRow="0" w:firstColumn="1" w:lastColumn="0" w:noHBand="0" w:noVBand="1"/>
@@ -1651,7 +1651,7 @@
           </w:tcPr>
           <w:p>
             <w:pPr>
-              <w:pStyle w:val="Prrafodelista"/>
+              <w:pStyle w:val="ListParagraph"/>
               <w:spacing w:after="0" w:line="240" w:lineRule="auto"/>
               <w:ind w:left="7"/>
               <w:jc w:val="both"/>
@@ -1668,134 +1668,101 @@
                 <w:bCs/>
                 <w:lang w:eastAsia="es-ES"/>
               </w:rPr>
-              <w:t>Documentación de actividades individuales.</w:t>
-            </w:r>
-          </w:p>
-          <w:p>
-            <w:pPr>
-              <w:pStyle w:val="Prrafodelista"/>
-              <w:spacing w:after="0" w:line="240" w:lineRule="auto"/>
-              <w:ind w:left="7"/>
+              <w:t>Contratar un nuevo miembro y entrenarlo rápidamente para que cubra las responsabilidades abandonadas lo más rápido posible.</w:t>
+            </w:r>
+          </w:p>
+        </w:tc>
+        <w:tc>
+          <w:tcPr>
+            <w:tcW w:w="1276" w:type="dxa"/>
+          </w:tcPr>
+          <w:p>
+            <w:pPr>
               <w:jc w:val="both"/>
               <w:cnfStyle w:val="000000100000" w:firstRow="0" w:lastRow="0" w:firstColumn="0" w:lastColumn="0" w:oddVBand="0" w:evenVBand="0" w:oddHBand="1" w:evenHBand="0" w:firstRowFirstColumn="0" w:firstRowLastColumn="0" w:lastRowFirstColumn="0" w:lastRowLastColumn="0"/>
               <w:rPr>
-                <w:rFonts w:asciiTheme="minorHAnsi" w:eastAsia="Times New Roman" w:hAnsiTheme="minorHAnsi" w:cstheme="minorHAnsi"/>
-                <w:bCs/>
-                <w:lang w:eastAsia="es-ES"/>
-              </w:rPr>
-            </w:pPr>
-            <w:r>
-              <w:rPr>
-                <w:rFonts w:asciiTheme="minorHAnsi" w:eastAsia="Times New Roman" w:hAnsiTheme="minorHAnsi" w:cstheme="minorHAnsi"/>
-                <w:bCs/>
-                <w:lang w:eastAsia="es-ES"/>
-              </w:rPr>
-              <w:t>Tener documentación del proyecto por escrito para no retrasar al equipo.</w:t>
-            </w:r>
-          </w:p>
-          <w:p>
-            <w:pPr>
-              <w:pStyle w:val="Prrafodelista"/>
-              <w:spacing w:after="0" w:line="240" w:lineRule="auto"/>
-              <w:ind w:left="7"/>
+                <w:rFonts w:eastAsia="Times New Roman" w:cstheme="minorHAnsi"/>
+                <w:bCs/>
+                <w:lang w:eastAsia="es-ES"/>
+              </w:rPr>
+            </w:pPr>
+            <w:r>
+              <w:rPr>
+                <w:rFonts w:eastAsia="Times New Roman" w:cstheme="minorHAnsi"/>
+                <w:bCs/>
+                <w:lang w:eastAsia="es-ES"/>
+              </w:rPr>
+              <w:t>Mitigar</w:t>
+            </w:r>
+          </w:p>
+        </w:tc>
+        <w:tc>
+          <w:tcPr>
+            <w:tcW w:w="1276" w:type="dxa"/>
+          </w:tcPr>
+          <w:p>
+            <w:pPr>
               <w:jc w:val="both"/>
               <w:cnfStyle w:val="000000100000" w:firstRow="0" w:lastRow="0" w:firstColumn="0" w:lastColumn="0" w:oddVBand="0" w:evenVBand="0" w:oddHBand="1" w:evenHBand="0" w:firstRowFirstColumn="0" w:firstRowLastColumn="0" w:lastRowFirstColumn="0" w:lastRowLastColumn="0"/>
               <w:rPr>
-                <w:rFonts w:asciiTheme="minorHAnsi" w:eastAsia="Times New Roman" w:hAnsiTheme="minorHAnsi" w:cstheme="minorHAnsi"/>
-                <w:bCs/>
-                <w:lang w:eastAsia="es-ES"/>
-              </w:rPr>
-            </w:pPr>
-            <w:r>
-              <w:rPr>
-                <w:rFonts w:asciiTheme="minorHAnsi" w:eastAsia="Times New Roman" w:hAnsiTheme="minorHAnsi" w:cstheme="minorHAnsi"/>
-                <w:bCs/>
-                <w:lang w:eastAsia="es-ES"/>
-              </w:rPr>
-              <w:t>Dejar holgura en los tiempo del proyecto</w:t>
+                <w:rFonts w:eastAsia="Times New Roman" w:cstheme="minorHAnsi"/>
+                <w:bCs/>
+                <w:lang w:eastAsia="es-ES"/>
+              </w:rPr>
+            </w:pPr>
+            <w:r>
+              <w:rPr>
+                <w:rFonts w:eastAsia="Times New Roman" w:cstheme="minorHAnsi"/>
+                <w:bCs/>
+                <w:lang w:eastAsia="es-ES"/>
+              </w:rPr>
+              <w:t>Durante el proyecto.</w:t>
+            </w:r>
+          </w:p>
+        </w:tc>
+        <w:tc>
+          <w:tcPr>
+            <w:tcW w:w="1701" w:type="dxa"/>
+          </w:tcPr>
+          <w:p>
+            <w:pPr>
+              <w:jc w:val="both"/>
+              <w:cnfStyle w:val="000000100000" w:firstRow="0" w:lastRow="0" w:firstColumn="0" w:lastColumn="0" w:oddVBand="0" w:evenVBand="0" w:oddHBand="1" w:evenHBand="0" w:firstRowFirstColumn="0" w:firstRowLastColumn="0" w:lastRowFirstColumn="0" w:lastRowLastColumn="0"/>
+              <w:rPr>
+                <w:rFonts w:eastAsia="Times New Roman" w:cstheme="minorHAnsi"/>
+                <w:bCs/>
+                <w:lang w:eastAsia="es-ES"/>
+              </w:rPr>
+            </w:pPr>
+            <w:r>
+              <w:rPr>
+                <w:rFonts w:eastAsia="Times New Roman" w:cstheme="minorHAnsi"/>
+                <w:bCs/>
+                <w:lang w:eastAsia="es-ES"/>
+              </w:rPr>
+              <w:t>Mantener documentación de cada rol del proyecto y control de tareas pendientes.</w:t>
+            </w:r>
+          </w:p>
+          <w:p>
+            <w:pPr>
+              <w:jc w:val="both"/>
+              <w:cnfStyle w:val="000000100000" w:firstRow="0" w:lastRow="0" w:firstColumn="0" w:lastColumn="0" w:oddVBand="0" w:evenVBand="0" w:oddHBand="1" w:evenHBand="0" w:firstRowFirstColumn="0" w:firstRowLastColumn="0" w:lastRowFirstColumn="0" w:lastRowLastColumn="0"/>
+              <w:rPr>
+                <w:rFonts w:eastAsia="Times New Roman" w:cstheme="minorHAnsi"/>
+                <w:bCs/>
+                <w:lang w:eastAsia="es-ES"/>
+              </w:rPr>
+            </w:pPr>
+            <w:r>
+              <w:rPr>
+                <w:rFonts w:eastAsia="Times New Roman" w:cstheme="minorHAnsi"/>
+                <w:bCs/>
+                <w:lang w:eastAsia="es-ES"/>
+              </w:rPr>
+              <w:t>Mantener actualizados los procesos de entrenamiento para nuevo personal.</w:t>
             </w:r>
             <w:bookmarkStart w:id="1" w:name="_GoBack"/>
             <w:bookmarkEnd w:id="1"/>
-            <w:r>
-              <w:rPr>
-                <w:rFonts w:asciiTheme="minorHAnsi" w:eastAsia="Times New Roman" w:hAnsiTheme="minorHAnsi" w:cstheme="minorHAnsi"/>
-                <w:bCs/>
-                <w:lang w:eastAsia="es-ES"/>
-              </w:rPr>
-              <w:t>.</w:t>
-            </w:r>
-          </w:p>
-        </w:tc>
-        <w:tc>
-          <w:tcPr>
-            <w:tcW w:w="1276" w:type="dxa"/>
-          </w:tcPr>
-          <w:p>
-            <w:pPr>
-              <w:jc w:val="both"/>
-              <w:cnfStyle w:val="000000100000" w:firstRow="0" w:lastRow="0" w:firstColumn="0" w:lastColumn="0" w:oddVBand="0" w:evenVBand="0" w:oddHBand="1" w:evenHBand="0" w:firstRowFirstColumn="0" w:firstRowLastColumn="0" w:lastRowFirstColumn="0" w:lastRowLastColumn="0"/>
-              <w:rPr>
-                <w:rFonts w:eastAsia="Times New Roman" w:cstheme="minorHAnsi"/>
-                <w:bCs/>
-                <w:lang w:eastAsia="es-ES"/>
-              </w:rPr>
-            </w:pPr>
-            <w:r>
-              <w:rPr>
-                <w:rFonts w:eastAsia="Times New Roman" w:cstheme="minorHAnsi"/>
-                <w:bCs/>
-                <w:lang w:eastAsia="es-ES"/>
-              </w:rPr>
-              <w:t>Mitigar</w:t>
-            </w:r>
-          </w:p>
-        </w:tc>
-        <w:tc>
-          <w:tcPr>
-            <w:tcW w:w="1276" w:type="dxa"/>
-          </w:tcPr>
-          <w:p>
-            <w:pPr>
-              <w:jc w:val="both"/>
-              <w:cnfStyle w:val="000000100000" w:firstRow="0" w:lastRow="0" w:firstColumn="0" w:lastColumn="0" w:oddVBand="0" w:evenVBand="0" w:oddHBand="1" w:evenHBand="0" w:firstRowFirstColumn="0" w:firstRowLastColumn="0" w:lastRowFirstColumn="0" w:lastRowLastColumn="0"/>
-              <w:rPr>
-                <w:rFonts w:eastAsia="Times New Roman" w:cstheme="minorHAnsi"/>
-                <w:bCs/>
-                <w:lang w:eastAsia="es-ES"/>
-              </w:rPr>
-            </w:pPr>
-            <w:r>
-              <w:rPr>
-                <w:rFonts w:eastAsia="Times New Roman" w:cstheme="minorHAnsi"/>
-                <w:bCs/>
-                <w:lang w:eastAsia="es-ES"/>
-              </w:rPr>
-              <w:t>Durante el proyecto.</w:t>
-            </w:r>
-          </w:p>
-        </w:tc>
-        <w:tc>
-          <w:tcPr>
-            <w:tcW w:w="1701" w:type="dxa"/>
-          </w:tcPr>
-          <w:p>
-            <w:pPr>
-              <w:jc w:val="both"/>
-              <w:cnfStyle w:val="000000100000" w:firstRow="0" w:lastRow="0" w:firstColumn="0" w:lastColumn="0" w:oddVBand="0" w:evenVBand="0" w:oddHBand="1" w:evenHBand="0" w:firstRowFirstColumn="0" w:firstRowLastColumn="0" w:lastRowFirstColumn="0" w:lastRowLastColumn="0"/>
-              <w:rPr>
-                <w:rFonts w:eastAsia="Times New Roman" w:cstheme="minorHAnsi"/>
-                <w:bCs/>
-                <w:lang w:eastAsia="es-ES"/>
-              </w:rPr>
-            </w:pPr>
-            <w:r>
-              <w:rPr>
-                <w:rFonts w:eastAsia="Times New Roman" w:cstheme="minorHAnsi"/>
-                <w:bCs/>
-                <w:lang w:eastAsia="es-ES"/>
-              </w:rPr>
-              <w:t>Documentación para el nuevo miembro.</w:t>
-            </w:r>
           </w:p>
         </w:tc>
         <w:tc>
@@ -2649,6 +2616,7 @@
                 <w:bCs/>
                 <w:lang w:eastAsia="es-ES"/>
               </w:rPr>
+              <w:lastRenderedPageBreak/>
               <w:t>Instar a que hagan uso del manual de usuario</w:t>
             </w:r>
           </w:p>
@@ -2673,6 +2641,7 @@
                 <w:bCs/>
                 <w:lang w:eastAsia="es-ES"/>
               </w:rPr>
+              <w:lastRenderedPageBreak/>
               <w:t>Mitigar</w:t>
             </w:r>
           </w:p>
@@ -2773,6 +2742,7 @@
               <w:rPr>
                 <w:rFonts w:cstheme="minorHAnsi"/>
               </w:rPr>
+              <w:lastRenderedPageBreak/>
               <w:t>R006</w:t>
             </w:r>
           </w:p>
@@ -3018,7 +2988,7 @@
       </w:pPr>
     </w:pPrDefault>
   </w:docDefaults>
-  <w:latentStyles w:defLockedState="0" w:defUIPriority="99" w:defSemiHidden="0" w:defUnhideWhenUsed="0" w:defQFormat="0" w:count="371">
+  <w:latentStyles w:defLockedState="0" w:defUIPriority="99" w:defSemiHidden="0" w:defUnhideWhenUsed="0" w:defQFormat="0" w:count="381">
     <w:lsdException w:name="Normal" w:uiPriority="0" w:qFormat="1"/>
     <w:lsdException w:name="heading 1" w:uiPriority="9" w:qFormat="1"/>
     <w:lsdException w:name="heading 2" w:semiHidden="1" w:uiPriority="9" w:unhideWhenUsed="1" w:qFormat="1"/>
@@ -3124,7 +3094,6 @@
     <w:lsdException w:name="HTML Sample" w:semiHidden="1" w:unhideWhenUsed="1"/>
     <w:lsdException w:name="HTML Typewriter" w:semiHidden="1" w:unhideWhenUsed="1"/>
     <w:lsdException w:name="HTML Variable" w:semiHidden="1" w:unhideWhenUsed="1"/>
-    <w:lsdException w:name="Normal Table" w:semiHidden="1" w:unhideWhenUsed="1"/>
     <w:lsdException w:name="annotation subject" w:semiHidden="1" w:unhideWhenUsed="1"/>
     <w:lsdException w:name="No List" w:semiHidden="1" w:unhideWhenUsed="1"/>
     <w:lsdException w:name="Outline List 1" w:semiHidden="1" w:unhideWhenUsed="1"/>
@@ -3171,10 +3140,8 @@
     <w:lsdException w:name="Table Subtle 2" w:semiHidden="1" w:unhideWhenUsed="1"/>
     <w:lsdException w:name="Table Web 1" w:semiHidden="1" w:unhideWhenUsed="1"/>
     <w:lsdException w:name="Table Web 2" w:semiHidden="1" w:unhideWhenUsed="1"/>
-    <w:lsdException w:name="Table Web 3" w:semiHidden="1" w:unhideWhenUsed="1"/>
     <w:lsdException w:name="Balloon Text" w:semiHidden="1" w:unhideWhenUsed="1"/>
     <w:lsdException w:name="Table Grid" w:uiPriority="59"/>
-    <w:lsdException w:name="Table Theme" w:semiHidden="1" w:unhideWhenUsed="1"/>
     <w:lsdException w:name="Placeholder Text" w:semiHidden="1"/>
     <w:lsdException w:name="No Spacing" w:uiPriority="1" w:qFormat="1"/>
     <w:lsdException w:name="Light Shading" w:uiPriority="60"/>
@@ -3390,16 +3357,17 @@
     <w:lsdException w:name="List Table 5 Dark Accent 6" w:uiPriority="50"/>
     <w:lsdException w:name="List Table 6 Colorful Accent 6" w:uiPriority="51"/>
     <w:lsdException w:name="List Table 7 Colorful Accent 6" w:uiPriority="52"/>
+    <w:lsdException w:name="Mention" w:semiHidden="1" w:unhideWhenUsed="1"/>
   </w:latentStyles>
   <w:style w:type="paragraph" w:default="1" w:styleId="Normal">
     <w:name w:val="Normal"/>
     <w:qFormat/>
   </w:style>
-  <w:style w:type="paragraph" w:styleId="Ttulo1">
+  <w:style w:type="paragraph" w:styleId="Heading1">
     <w:name w:val="heading 1"/>
     <w:basedOn w:val="Normal"/>
     <w:next w:val="Normal"/>
-    <w:link w:val="Ttulo1Car"/>
+    <w:link w:val="Heading1Char"/>
     <w:uiPriority w:val="9"/>
     <w:qFormat/>
     <w:rsid w:val="00D817A1"/>
@@ -3416,11 +3384,11 @@
       <w:szCs w:val="32"/>
     </w:rPr>
   </w:style>
-  <w:style w:type="paragraph" w:styleId="Ttulo2">
+  <w:style w:type="paragraph" w:styleId="Heading2">
     <w:name w:val="heading 2"/>
     <w:basedOn w:val="Normal"/>
     <w:next w:val="Normal"/>
-    <w:link w:val="Ttulo2Car"/>
+    <w:link w:val="Heading2Char"/>
     <w:uiPriority w:val="9"/>
     <w:unhideWhenUsed/>
     <w:qFormat/>
@@ -3438,11 +3406,11 @@
       <w:szCs w:val="26"/>
     </w:rPr>
   </w:style>
-  <w:style w:type="paragraph" w:styleId="Ttulo3">
+  <w:style w:type="paragraph" w:styleId="Heading3">
     <w:name w:val="heading 3"/>
     <w:basedOn w:val="Normal"/>
     <w:next w:val="Normal"/>
-    <w:link w:val="Ttulo3Car"/>
+    <w:link w:val="Heading3Char"/>
     <w:uiPriority w:val="9"/>
     <w:unhideWhenUsed/>
     <w:qFormat/>
@@ -3460,13 +3428,13 @@
       <w:szCs w:val="24"/>
     </w:rPr>
   </w:style>
-  <w:style w:type="character" w:default="1" w:styleId="Fuentedeprrafopredeter">
+  <w:style w:type="character" w:default="1" w:styleId="DefaultParagraphFont">
     <w:name w:val="Default Paragraph Font"/>
     <w:uiPriority w:val="1"/>
     <w:semiHidden/>
     <w:unhideWhenUsed/>
   </w:style>
-  <w:style w:type="table" w:default="1" w:styleId="Tablanormal">
+  <w:style w:type="table" w:default="1" w:styleId="TableNormal">
     <w:name w:val="Normal Table"/>
     <w:uiPriority w:val="99"/>
     <w:semiHidden/>
@@ -3481,16 +3449,16 @@
       </w:tblCellMar>
     </w:tblPr>
   </w:style>
-  <w:style w:type="numbering" w:default="1" w:styleId="Sinlista">
+  <w:style w:type="numbering" w:default="1" w:styleId="NoList">
     <w:name w:val="No List"/>
     <w:uiPriority w:val="99"/>
     <w:semiHidden/>
     <w:unhideWhenUsed/>
   </w:style>
-  <w:style w:type="character" w:customStyle="1" w:styleId="Ttulo1Car">
-    <w:name w:val="Título 1 Car"/>
-    <w:basedOn w:val="Fuentedeprrafopredeter"/>
-    <w:link w:val="Ttulo1"/>
+  <w:style w:type="character" w:customStyle="1" w:styleId="Heading1Char">
+    <w:name w:val="Heading 1 Char"/>
+    <w:basedOn w:val="DefaultParagraphFont"/>
+    <w:link w:val="Heading1"/>
     <w:uiPriority w:val="9"/>
     <w:rsid w:val="00D817A1"/>
     <w:rPr>
@@ -3500,10 +3468,10 @@
       <w:szCs w:val="32"/>
     </w:rPr>
   </w:style>
-  <w:style w:type="character" w:customStyle="1" w:styleId="Ttulo2Car">
-    <w:name w:val="Título 2 Car"/>
-    <w:basedOn w:val="Fuentedeprrafopredeter"/>
-    <w:link w:val="Ttulo2"/>
+  <w:style w:type="character" w:customStyle="1" w:styleId="Heading2Char">
+    <w:name w:val="Heading 2 Char"/>
+    <w:basedOn w:val="DefaultParagraphFont"/>
+    <w:link w:val="Heading2"/>
     <w:uiPriority w:val="9"/>
     <w:rsid w:val="00D817A1"/>
     <w:rPr>
@@ -3513,9 +3481,9 @@
       <w:szCs w:val="26"/>
     </w:rPr>
   </w:style>
-  <w:style w:type="table" w:styleId="Tablaconcuadrcula">
+  <w:style w:type="table" w:styleId="TableGrid">
     <w:name w:val="Table Grid"/>
-    <w:basedOn w:val="Tablanormal"/>
+    <w:basedOn w:val="TableNormal"/>
     <w:uiPriority w:val="59"/>
     <w:rsid w:val="009A0B64"/>
     <w:pPr>
@@ -3545,10 +3513,10 @@
       </w:tblCellMar>
     </w:tblPr>
   </w:style>
-  <w:style w:type="character" w:customStyle="1" w:styleId="Ttulo3Car">
-    <w:name w:val="Título 3 Car"/>
-    <w:basedOn w:val="Fuentedeprrafopredeter"/>
-    <w:link w:val="Ttulo3"/>
+  <w:style w:type="character" w:customStyle="1" w:styleId="Heading3Char">
+    <w:name w:val="Heading 3 Char"/>
+    <w:basedOn w:val="DefaultParagraphFont"/>
+    <w:link w:val="Heading3"/>
     <w:uiPriority w:val="9"/>
     <w:rsid w:val="009A0B64"/>
     <w:rPr>
@@ -3558,9 +3526,9 @@
       <w:szCs w:val="24"/>
     </w:rPr>
   </w:style>
-  <w:style w:type="table" w:styleId="Tabladelista6concolores-nfasis1">
+  <w:style w:type="table" w:styleId="ListTable6Colorful-Accent1">
     <w:name w:val="List Table 6 Colorful Accent 1"/>
-    <w:basedOn w:val="Tablanormal"/>
+    <w:basedOn w:val="TableNormal"/>
     <w:uiPriority w:val="51"/>
     <w:rsid w:val="009A0B64"/>
     <w:pPr>
@@ -3633,7 +3601,7 @@
       </w:tcPr>
     </w:tblStylePr>
   </w:style>
-  <w:style w:type="paragraph" w:styleId="Prrafodelista">
+  <w:style w:type="paragraph" w:styleId="ListParagraph">
     <w:name w:val="List Paragraph"/>
     <w:basedOn w:val="Normal"/>
     <w:uiPriority w:val="34"/>
@@ -3665,9 +3633,9 @@
       <w:lang w:val="es-ES" w:eastAsia="es-ES"/>
     </w:rPr>
   </w:style>
-  <w:style w:type="table" w:styleId="Tabladelista6concolores-nfasis2">
+  <w:style w:type="table" w:styleId="ListTable6Colorful-Accent2">
     <w:name w:val="List Table 6 Colorful Accent 2"/>
-    <w:basedOn w:val="Tablanormal"/>
+    <w:basedOn w:val="TableNormal"/>
     <w:uiPriority w:val="51"/>
     <w:rsid w:val="007D351A"/>
     <w:pPr>

</xml_diff>